<commit_message>
@FelipeAndradex Atualização da documentação projeto individual
</commit_message>
<xml_diff>
--- a/Individual/Documentação/Documentacao-projeto-individual.docx
+++ b/Individual/Documentação/Documentacao-projeto-individual.docx
@@ -1,6 +1,6 @@
 
 <file path=word/document.xml><?xml version="1.0" encoding="utf-8"?>
-<w:document xmlns:wpc="http://schemas.microsoft.com/office/word/2010/wordprocessingCanvas" xmlns:cx="http://schemas.microsoft.com/office/drawing/2014/chartex" xmlns:cx1="http://schemas.microsoft.com/office/drawing/2015/9/8/chartex" xmlns:cx2="http://schemas.microsoft.com/office/drawing/2015/10/21/chartex" xmlns:cx3="http://schemas.microsoft.com/office/drawing/2016/5/9/chartex" xmlns:cx4="http://schemas.microsoft.com/office/drawing/2016/5/10/chartex" xmlns:cx5="http://schemas.microsoft.com/office/drawing/2016/5/11/chartex" xmlns:cx6="http://schemas.microsoft.com/office/drawing/2016/5/12/chartex" xmlns:cx7="http://schemas.microsoft.com/office/drawing/2016/5/13/chartex" xmlns:cx8="http://schemas.microsoft.com/office/drawing/2016/5/14/chartex" xmlns:mc="http://schemas.openxmlformats.org/markup-compatibility/2006" xmlns:aink="http://schemas.microsoft.com/office/drawing/2016/ink" xmlns:am3d="http://schemas.microsoft.com/office/drawing/2017/model3d" xmlns:o="urn:schemas-microsoft-com:office:office" xmlns:oel="http://schemas.microsoft.com/office/2019/extlst" xmlns:r="http://schemas.openxmlformats.org/officeDocument/2006/relationships" xmlns:m="http://schemas.openxmlformats.org/officeDocument/2006/math" xmlns:v="urn:schemas-microsoft-com:vml" xmlns:wp14="http://schemas.microsoft.com/office/word/2010/wordprocessingDrawing" xmlns:wp="http://schemas.openxmlformats.org/drawingml/2006/wordprocessingDrawing" xmlns:w10="urn:schemas-microsoft-com:office:word" xmlns:w="http://schemas.openxmlformats.org/wordprocessingml/2006/main" xmlns:w14="http://schemas.microsoft.com/office/word/2010/wordml" xmlns:w15="http://schemas.microsoft.com/office/word/2012/wordml" xmlns:w16cex="http://schemas.microsoft.com/office/word/2018/wordml/cex" xmlns:w16cid="http://schemas.microsoft.com/office/word/2016/wordml/cid" xmlns:w16="http://schemas.microsoft.com/office/word/2018/wordml" xmlns:w16du="http://schemas.microsoft.com/office/word/2023/wordml/word16du" xmlns:w16sdtdh="http://schemas.microsoft.com/office/word/2020/wordml/sdtdatahash" xmlns:w16se="http://schemas.microsoft.com/office/word/2015/wordml/symex" xmlns:wpg="http://schemas.microsoft.com/office/word/2010/wordprocessingGroup" xmlns:wpi="http://schemas.microsoft.com/office/word/2010/wordprocessingInk" xmlns:wne="http://schemas.microsoft.com/office/word/2006/wordml" xmlns:wps="http://schemas.microsoft.com/office/word/2010/wordprocessingShape" mc:Ignorable="w14 w15 w16se w16cid w16 w16cex w16sdtdh wp14">
+<w:document xmlns:wpc="http://schemas.microsoft.com/office/word/2010/wordprocessingCanvas" xmlns:cx="http://schemas.microsoft.com/office/drawing/2014/chartex" xmlns:cx1="http://schemas.microsoft.com/office/drawing/2015/9/8/chartex" xmlns:cx2="http://schemas.microsoft.com/office/drawing/2015/10/21/chartex" xmlns:cx3="http://schemas.microsoft.com/office/drawing/2016/5/9/chartex" xmlns:cx4="http://schemas.microsoft.com/office/drawing/2016/5/10/chartex" xmlns:cx5="http://schemas.microsoft.com/office/drawing/2016/5/11/chartex" xmlns:cx6="http://schemas.microsoft.com/office/drawing/2016/5/12/chartex" xmlns:cx7="http://schemas.microsoft.com/office/drawing/2016/5/13/chartex" xmlns:cx8="http://schemas.microsoft.com/office/drawing/2016/5/14/chartex" xmlns:mc="http://schemas.openxmlformats.org/markup-compatibility/2006" xmlns:aink="http://schemas.microsoft.com/office/drawing/2016/ink" xmlns:am3d="http://schemas.microsoft.com/office/drawing/2017/model3d" xmlns:o="urn:schemas-microsoft-com:office:office" xmlns:oel="http://schemas.microsoft.com/office/2019/extlst" xmlns:r="http://schemas.openxmlformats.org/officeDocument/2006/relationships" xmlns:m="http://schemas.openxmlformats.org/officeDocument/2006/math" xmlns:v="urn:schemas-microsoft-com:vml" xmlns:wp14="http://schemas.microsoft.com/office/word/2010/wordprocessingDrawing" xmlns:wp="http://schemas.openxmlformats.org/drawingml/2006/wordprocessingDrawing" xmlns:w10="urn:schemas-microsoft-com:office:word" xmlns:w="http://schemas.openxmlformats.org/wordprocessingml/2006/main" xmlns:w14="http://schemas.microsoft.com/office/word/2010/wordml" xmlns:w15="http://schemas.microsoft.com/office/word/2012/wordml" xmlns:w16cex="http://schemas.microsoft.com/office/word/2018/wordml/cex" xmlns:w16cid="http://schemas.microsoft.com/office/word/2016/wordml/cid" xmlns:w16="http://schemas.microsoft.com/office/word/2018/wordml" xmlns:w16sdtdh="http://schemas.microsoft.com/office/word/2020/wordml/sdtdatahash" xmlns:w16se="http://schemas.microsoft.com/office/word/2015/wordml/symex" xmlns:wpg="http://schemas.microsoft.com/office/word/2010/wordprocessingGroup" xmlns:wpi="http://schemas.microsoft.com/office/word/2010/wordprocessingInk" xmlns:wne="http://schemas.microsoft.com/office/word/2006/wordml" xmlns:wps="http://schemas.microsoft.com/office/word/2010/wordprocessingShape" mc:Ignorable="w14 w15 w16se w16cid w16 w16cex w16sdtdh wp14">
   <w:body>
     <w:p>
       <w:pPr>
@@ -158,7 +158,19 @@
         <w:rPr>
           <w:color w:val="000000"/>
         </w:rPr>
-        <w:t xml:space="preserve">PROJETO INDIVIDUAL </w:t>
+        <w:t>PROJETO INDIVIDUAL</w:t>
+      </w:r>
+      <w:r>
+        <w:rPr>
+          <w:color w:val="000000"/>
+        </w:rPr>
+        <w:t xml:space="preserve"> -</w:t>
+      </w:r>
+      <w:r>
+        <w:rPr>
+          <w:color w:val="000000"/>
+        </w:rPr>
+        <w:t xml:space="preserve"> </w:t>
       </w:r>
       <w:r>
         <w:rPr>
@@ -250,15 +262,15 @@
         <w:jc w:val="center"/>
         <w:rPr>
           <w:color w:val="000000"/>
-          <w:sz w:val="28"/>
-          <w:szCs w:val="28"/>
-        </w:rPr>
-      </w:pPr>
-      <w:r>
-        <w:rPr>
-          <w:color w:val="000000"/>
-          <w:sz w:val="28"/>
-          <w:szCs w:val="28"/>
+          <w:sz w:val="32"/>
+          <w:szCs w:val="32"/>
+        </w:rPr>
+      </w:pPr>
+      <w:r>
+        <w:rPr>
+          <w:color w:val="000000"/>
+          <w:sz w:val="32"/>
+          <w:szCs w:val="32"/>
         </w:rPr>
         <w:t>Felipe de Andrade</w:t>
       </w:r>
@@ -348,7 +360,14 @@
           <w:b/>
           <w:color w:val="000000"/>
         </w:rPr>
-        <w:t xml:space="preserve">FEVEREIRO DE 2023 </w:t>
+        <w:t>MAIO</w:t>
+      </w:r>
+      <w:r>
+        <w:rPr>
+          <w:b/>
+          <w:color w:val="000000"/>
+        </w:rPr>
+        <w:t xml:space="preserve"> DE 2023 </w:t>
       </w:r>
       <w:r>
         <w:rPr>
@@ -998,14 +1017,12 @@
         </w:rPr>
         <w:t xml:space="preserve">outras, onde o usuário poderá acessar links, vídeos e textos sobre gênios </w:t>
       </w:r>
-      <w:proofErr w:type="gramStart"/>
-      <w:r>
-        <w:rPr>
-          <w:color w:val="auto"/>
-        </w:rPr>
-        <w:t>e também</w:t>
-      </w:r>
-      <w:proofErr w:type="gramEnd"/>
+      <w:r>
+        <w:rPr>
+          <w:color w:val="auto"/>
+        </w:rPr>
+        <w:t>e</w:t>
+      </w:r>
       <w:r>
         <w:rPr>
           <w:color w:val="auto"/>
@@ -1278,6 +1295,13 @@
         </w:rPr>
         <w:t>Semana 1:</w:t>
       </w:r>
+      <w:r>
+        <w:rPr>
+          <w:bCs/>
+          <w:color w:val="000000"/>
+        </w:rPr>
+        <w:t xml:space="preserve"> 01/05/2023</w:t>
+      </w:r>
     </w:p>
     <w:p>
       <w:pPr>
@@ -1295,6 +1319,13 @@
         </w:rPr>
         <w:t>Semana 2:</w:t>
       </w:r>
+      <w:r>
+        <w:rPr>
+          <w:bCs/>
+          <w:color w:val="000000"/>
+        </w:rPr>
+        <w:t xml:space="preserve"> 08/05/20223</w:t>
+      </w:r>
     </w:p>
     <w:p>
       <w:pPr>
@@ -1312,6 +1343,13 @@
         </w:rPr>
         <w:t>Semana 3:</w:t>
       </w:r>
+      <w:r>
+        <w:rPr>
+          <w:bCs/>
+          <w:color w:val="000000"/>
+        </w:rPr>
+        <w:t xml:space="preserve"> 15/05/2023</w:t>
+      </w:r>
     </w:p>
     <w:p>
       <w:pPr>
@@ -1328,6 +1366,30 @@
           <w:color w:val="000000"/>
         </w:rPr>
         <w:t>Semana 4:</w:t>
+      </w:r>
+      <w:r>
+        <w:rPr>
+          <w:bCs/>
+          <w:color w:val="000000"/>
+        </w:rPr>
+        <w:t xml:space="preserve"> 22/05/2023</w:t>
+      </w:r>
+    </w:p>
+    <w:p>
+      <w:pPr>
+        <w:spacing w:before="240" w:line="398" w:lineRule="auto"/>
+        <w:ind w:right="0"/>
+        <w:rPr>
+          <w:bCs/>
+          <w:color w:val="000000"/>
+        </w:rPr>
+      </w:pPr>
+      <w:r>
+        <w:rPr>
+          <w:bCs/>
+          <w:color w:val="000000"/>
+        </w:rPr>
+        <w:t>Apresentação: 13/06/2023</w:t>
       </w:r>
     </w:p>
     <w:p>
@@ -1657,7 +1719,7 @@
 </file>
 
 <file path=word/endnotes.xml><?xml version="1.0" encoding="utf-8"?>
-<w:endnotes xmlns:wpc="http://schemas.microsoft.com/office/word/2010/wordprocessingCanvas" xmlns:cx="http://schemas.microsoft.com/office/drawing/2014/chartex" xmlns:cx1="http://schemas.microsoft.com/office/drawing/2015/9/8/chartex" xmlns:cx2="http://schemas.microsoft.com/office/drawing/2015/10/21/chartex" xmlns:cx3="http://schemas.microsoft.com/office/drawing/2016/5/9/chartex" xmlns:cx4="http://schemas.microsoft.com/office/drawing/2016/5/10/chartex" xmlns:cx5="http://schemas.microsoft.com/office/drawing/2016/5/11/chartex" xmlns:cx6="http://schemas.microsoft.com/office/drawing/2016/5/12/chartex" xmlns:cx7="http://schemas.microsoft.com/office/drawing/2016/5/13/chartex" xmlns:cx8="http://schemas.microsoft.com/office/drawing/2016/5/14/chartex" xmlns:mc="http://schemas.openxmlformats.org/markup-compatibility/2006" xmlns:aink="http://schemas.microsoft.com/office/drawing/2016/ink" xmlns:am3d="http://schemas.microsoft.com/office/drawing/2017/model3d" xmlns:o="urn:schemas-microsoft-com:office:office" xmlns:oel="http://schemas.microsoft.com/office/2019/extlst" xmlns:r="http://schemas.openxmlformats.org/officeDocument/2006/relationships" xmlns:m="http://schemas.openxmlformats.org/officeDocument/2006/math" xmlns:v="urn:schemas-microsoft-com:vml" xmlns:wp14="http://schemas.microsoft.com/office/word/2010/wordprocessingDrawing" xmlns:wp="http://schemas.openxmlformats.org/drawingml/2006/wordprocessingDrawing" xmlns:w10="urn:schemas-microsoft-com:office:word" xmlns:w="http://schemas.openxmlformats.org/wordprocessingml/2006/main" xmlns:w14="http://schemas.microsoft.com/office/word/2010/wordml" xmlns:w15="http://schemas.microsoft.com/office/word/2012/wordml" xmlns:w16cex="http://schemas.microsoft.com/office/word/2018/wordml/cex" xmlns:w16cid="http://schemas.microsoft.com/office/word/2016/wordml/cid" xmlns:w16="http://schemas.microsoft.com/office/word/2018/wordml" xmlns:w16du="http://schemas.microsoft.com/office/word/2023/wordml/word16du" xmlns:w16sdtdh="http://schemas.microsoft.com/office/word/2020/wordml/sdtdatahash" xmlns:w16se="http://schemas.microsoft.com/office/word/2015/wordml/symex" xmlns:wpg="http://schemas.microsoft.com/office/word/2010/wordprocessingGroup" xmlns:wpi="http://schemas.microsoft.com/office/word/2010/wordprocessingInk" xmlns:wne="http://schemas.microsoft.com/office/word/2006/wordml" xmlns:wps="http://schemas.microsoft.com/office/word/2010/wordprocessingShape" mc:Ignorable="w14 w15 w16se w16cid w16 w16cex w16sdtdh wp14">
+<w:endnotes xmlns:wpc="http://schemas.microsoft.com/office/word/2010/wordprocessingCanvas" xmlns:cx="http://schemas.microsoft.com/office/drawing/2014/chartex" xmlns:cx1="http://schemas.microsoft.com/office/drawing/2015/9/8/chartex" xmlns:cx2="http://schemas.microsoft.com/office/drawing/2015/10/21/chartex" xmlns:cx3="http://schemas.microsoft.com/office/drawing/2016/5/9/chartex" xmlns:cx4="http://schemas.microsoft.com/office/drawing/2016/5/10/chartex" xmlns:cx5="http://schemas.microsoft.com/office/drawing/2016/5/11/chartex" xmlns:cx6="http://schemas.microsoft.com/office/drawing/2016/5/12/chartex" xmlns:cx7="http://schemas.microsoft.com/office/drawing/2016/5/13/chartex" xmlns:cx8="http://schemas.microsoft.com/office/drawing/2016/5/14/chartex" xmlns:mc="http://schemas.openxmlformats.org/markup-compatibility/2006" xmlns:aink="http://schemas.microsoft.com/office/drawing/2016/ink" xmlns:am3d="http://schemas.microsoft.com/office/drawing/2017/model3d" xmlns:o="urn:schemas-microsoft-com:office:office" xmlns:oel="http://schemas.microsoft.com/office/2019/extlst" xmlns:r="http://schemas.openxmlformats.org/officeDocument/2006/relationships" xmlns:m="http://schemas.openxmlformats.org/officeDocument/2006/math" xmlns:v="urn:schemas-microsoft-com:vml" xmlns:wp14="http://schemas.microsoft.com/office/word/2010/wordprocessingDrawing" xmlns:wp="http://schemas.openxmlformats.org/drawingml/2006/wordprocessingDrawing" xmlns:w10="urn:schemas-microsoft-com:office:word" xmlns:w="http://schemas.openxmlformats.org/wordprocessingml/2006/main" xmlns:w14="http://schemas.microsoft.com/office/word/2010/wordml" xmlns:w15="http://schemas.microsoft.com/office/word/2012/wordml" xmlns:w16cex="http://schemas.microsoft.com/office/word/2018/wordml/cex" xmlns:w16cid="http://schemas.microsoft.com/office/word/2016/wordml/cid" xmlns:w16="http://schemas.microsoft.com/office/word/2018/wordml" xmlns:w16sdtdh="http://schemas.microsoft.com/office/word/2020/wordml/sdtdatahash" xmlns:w16se="http://schemas.microsoft.com/office/word/2015/wordml/symex" xmlns:wpg="http://schemas.microsoft.com/office/word/2010/wordprocessingGroup" xmlns:wpi="http://schemas.microsoft.com/office/word/2010/wordprocessingInk" xmlns:wne="http://schemas.microsoft.com/office/word/2006/wordml" xmlns:wps="http://schemas.microsoft.com/office/word/2010/wordprocessingShape" mc:Ignorable="w14 w15 w16se w16cid w16 w16cex w16sdtdh wp14">
   <w:endnote w:type="separator" w:id="-1">
     <w:p>
       <w:pPr>
@@ -1682,7 +1744,7 @@
 </file>
 
 <file path=word/footnotes.xml><?xml version="1.0" encoding="utf-8"?>
-<w:footnotes xmlns:wpc="http://schemas.microsoft.com/office/word/2010/wordprocessingCanvas" xmlns:cx="http://schemas.microsoft.com/office/drawing/2014/chartex" xmlns:cx1="http://schemas.microsoft.com/office/drawing/2015/9/8/chartex" xmlns:cx2="http://schemas.microsoft.com/office/drawing/2015/10/21/chartex" xmlns:cx3="http://schemas.microsoft.com/office/drawing/2016/5/9/chartex" xmlns:cx4="http://schemas.microsoft.com/office/drawing/2016/5/10/chartex" xmlns:cx5="http://schemas.microsoft.com/office/drawing/2016/5/11/chartex" xmlns:cx6="http://schemas.microsoft.com/office/drawing/2016/5/12/chartex" xmlns:cx7="http://schemas.microsoft.com/office/drawing/2016/5/13/chartex" xmlns:cx8="http://schemas.microsoft.com/office/drawing/2016/5/14/chartex" xmlns:mc="http://schemas.openxmlformats.org/markup-compatibility/2006" xmlns:aink="http://schemas.microsoft.com/office/drawing/2016/ink" xmlns:am3d="http://schemas.microsoft.com/office/drawing/2017/model3d" xmlns:o="urn:schemas-microsoft-com:office:office" xmlns:oel="http://schemas.microsoft.com/office/2019/extlst" xmlns:r="http://schemas.openxmlformats.org/officeDocument/2006/relationships" xmlns:m="http://schemas.openxmlformats.org/officeDocument/2006/math" xmlns:v="urn:schemas-microsoft-com:vml" xmlns:wp14="http://schemas.microsoft.com/office/word/2010/wordprocessingDrawing" xmlns:wp="http://schemas.openxmlformats.org/drawingml/2006/wordprocessingDrawing" xmlns:w10="urn:schemas-microsoft-com:office:word" xmlns:w="http://schemas.openxmlformats.org/wordprocessingml/2006/main" xmlns:w14="http://schemas.microsoft.com/office/word/2010/wordml" xmlns:w15="http://schemas.microsoft.com/office/word/2012/wordml" xmlns:w16cex="http://schemas.microsoft.com/office/word/2018/wordml/cex" xmlns:w16cid="http://schemas.microsoft.com/office/word/2016/wordml/cid" xmlns:w16="http://schemas.microsoft.com/office/word/2018/wordml" xmlns:w16du="http://schemas.microsoft.com/office/word/2023/wordml/word16du" xmlns:w16sdtdh="http://schemas.microsoft.com/office/word/2020/wordml/sdtdatahash" xmlns:w16se="http://schemas.microsoft.com/office/word/2015/wordml/symex" xmlns:wpg="http://schemas.microsoft.com/office/word/2010/wordprocessingGroup" xmlns:wpi="http://schemas.microsoft.com/office/word/2010/wordprocessingInk" xmlns:wne="http://schemas.microsoft.com/office/word/2006/wordml" xmlns:wps="http://schemas.microsoft.com/office/word/2010/wordprocessingShape" mc:Ignorable="w14 w15 w16se w16cid w16 w16cex w16sdtdh wp14">
+<w:footnotes xmlns:wpc="http://schemas.microsoft.com/office/word/2010/wordprocessingCanvas" xmlns:cx="http://schemas.microsoft.com/office/drawing/2014/chartex" xmlns:cx1="http://schemas.microsoft.com/office/drawing/2015/9/8/chartex" xmlns:cx2="http://schemas.microsoft.com/office/drawing/2015/10/21/chartex" xmlns:cx3="http://schemas.microsoft.com/office/drawing/2016/5/9/chartex" xmlns:cx4="http://schemas.microsoft.com/office/drawing/2016/5/10/chartex" xmlns:cx5="http://schemas.microsoft.com/office/drawing/2016/5/11/chartex" xmlns:cx6="http://schemas.microsoft.com/office/drawing/2016/5/12/chartex" xmlns:cx7="http://schemas.microsoft.com/office/drawing/2016/5/13/chartex" xmlns:cx8="http://schemas.microsoft.com/office/drawing/2016/5/14/chartex" xmlns:mc="http://schemas.openxmlformats.org/markup-compatibility/2006" xmlns:aink="http://schemas.microsoft.com/office/drawing/2016/ink" xmlns:am3d="http://schemas.microsoft.com/office/drawing/2017/model3d" xmlns:o="urn:schemas-microsoft-com:office:office" xmlns:oel="http://schemas.microsoft.com/office/2019/extlst" xmlns:r="http://schemas.openxmlformats.org/officeDocument/2006/relationships" xmlns:m="http://schemas.openxmlformats.org/officeDocument/2006/math" xmlns:v="urn:schemas-microsoft-com:vml" xmlns:wp14="http://schemas.microsoft.com/office/word/2010/wordprocessingDrawing" xmlns:wp="http://schemas.openxmlformats.org/drawingml/2006/wordprocessingDrawing" xmlns:w10="urn:schemas-microsoft-com:office:word" xmlns:w="http://schemas.openxmlformats.org/wordprocessingml/2006/main" xmlns:w14="http://schemas.microsoft.com/office/word/2010/wordml" xmlns:w15="http://schemas.microsoft.com/office/word/2012/wordml" xmlns:w16cex="http://schemas.microsoft.com/office/word/2018/wordml/cex" xmlns:w16cid="http://schemas.microsoft.com/office/word/2016/wordml/cid" xmlns:w16="http://schemas.microsoft.com/office/word/2018/wordml" xmlns:w16sdtdh="http://schemas.microsoft.com/office/word/2020/wordml/sdtdatahash" xmlns:w16se="http://schemas.microsoft.com/office/word/2015/wordml/symex" xmlns:wpg="http://schemas.microsoft.com/office/word/2010/wordprocessingGroup" xmlns:wpi="http://schemas.microsoft.com/office/word/2010/wordprocessingInk" xmlns:wne="http://schemas.microsoft.com/office/word/2006/wordml" xmlns:wps="http://schemas.microsoft.com/office/word/2010/wordprocessingShape" mc:Ignorable="w14 w15 w16se w16cid w16 w16cex w16sdtdh wp14">
   <w:footnote w:type="separator" w:id="-1">
     <w:p>
       <w:pPr>
@@ -1707,7 +1769,7 @@
 </file>
 
 <file path=word/header1.xml><?xml version="1.0" encoding="utf-8"?>
-<w:hdr xmlns:wpc="http://schemas.microsoft.com/office/word/2010/wordprocessingCanvas" xmlns:cx="http://schemas.microsoft.com/office/drawing/2014/chartex" xmlns:cx1="http://schemas.microsoft.com/office/drawing/2015/9/8/chartex" xmlns:cx2="http://schemas.microsoft.com/office/drawing/2015/10/21/chartex" xmlns:cx3="http://schemas.microsoft.com/office/drawing/2016/5/9/chartex" xmlns:cx4="http://schemas.microsoft.com/office/drawing/2016/5/10/chartex" xmlns:cx5="http://schemas.microsoft.com/office/drawing/2016/5/11/chartex" xmlns:cx6="http://schemas.microsoft.com/office/drawing/2016/5/12/chartex" xmlns:cx7="http://schemas.microsoft.com/office/drawing/2016/5/13/chartex" xmlns:cx8="http://schemas.microsoft.com/office/drawing/2016/5/14/chartex" xmlns:mc="http://schemas.openxmlformats.org/markup-compatibility/2006" xmlns:aink="http://schemas.microsoft.com/office/drawing/2016/ink" xmlns:am3d="http://schemas.microsoft.com/office/drawing/2017/model3d" xmlns:o="urn:schemas-microsoft-com:office:office" xmlns:oel="http://schemas.microsoft.com/office/2019/extlst" xmlns:r="http://schemas.openxmlformats.org/officeDocument/2006/relationships" xmlns:m="http://schemas.openxmlformats.org/officeDocument/2006/math" xmlns:v="urn:schemas-microsoft-com:vml" xmlns:wp14="http://schemas.microsoft.com/office/word/2010/wordprocessingDrawing" xmlns:wp="http://schemas.openxmlformats.org/drawingml/2006/wordprocessingDrawing" xmlns:w10="urn:schemas-microsoft-com:office:word" xmlns:w="http://schemas.openxmlformats.org/wordprocessingml/2006/main" xmlns:w14="http://schemas.microsoft.com/office/word/2010/wordml" xmlns:w15="http://schemas.microsoft.com/office/word/2012/wordml" xmlns:w16cex="http://schemas.microsoft.com/office/word/2018/wordml/cex" xmlns:w16cid="http://schemas.microsoft.com/office/word/2016/wordml/cid" xmlns:w16="http://schemas.microsoft.com/office/word/2018/wordml" xmlns:w16du="http://schemas.microsoft.com/office/word/2023/wordml/word16du" xmlns:w16sdtdh="http://schemas.microsoft.com/office/word/2020/wordml/sdtdatahash" xmlns:w16se="http://schemas.microsoft.com/office/word/2015/wordml/symex" xmlns:wpg="http://schemas.microsoft.com/office/word/2010/wordprocessingGroup" xmlns:wpi="http://schemas.microsoft.com/office/word/2010/wordprocessingInk" xmlns:wne="http://schemas.microsoft.com/office/word/2006/wordml" xmlns:wps="http://schemas.microsoft.com/office/word/2010/wordprocessingShape" mc:Ignorable="w14 w15 w16se w16cid w16 w16cex w16sdtdh wp14">
+<w:hdr xmlns:wpc="http://schemas.microsoft.com/office/word/2010/wordprocessingCanvas" xmlns:cx="http://schemas.microsoft.com/office/drawing/2014/chartex" xmlns:cx1="http://schemas.microsoft.com/office/drawing/2015/9/8/chartex" xmlns:cx2="http://schemas.microsoft.com/office/drawing/2015/10/21/chartex" xmlns:cx3="http://schemas.microsoft.com/office/drawing/2016/5/9/chartex" xmlns:cx4="http://schemas.microsoft.com/office/drawing/2016/5/10/chartex" xmlns:cx5="http://schemas.microsoft.com/office/drawing/2016/5/11/chartex" xmlns:cx6="http://schemas.microsoft.com/office/drawing/2016/5/12/chartex" xmlns:cx7="http://schemas.microsoft.com/office/drawing/2016/5/13/chartex" xmlns:cx8="http://schemas.microsoft.com/office/drawing/2016/5/14/chartex" xmlns:mc="http://schemas.openxmlformats.org/markup-compatibility/2006" xmlns:aink="http://schemas.microsoft.com/office/drawing/2016/ink" xmlns:am3d="http://schemas.microsoft.com/office/drawing/2017/model3d" xmlns:o="urn:schemas-microsoft-com:office:office" xmlns:oel="http://schemas.microsoft.com/office/2019/extlst" xmlns:r="http://schemas.openxmlformats.org/officeDocument/2006/relationships" xmlns:m="http://schemas.openxmlformats.org/officeDocument/2006/math" xmlns:v="urn:schemas-microsoft-com:vml" xmlns:wp14="http://schemas.microsoft.com/office/word/2010/wordprocessingDrawing" xmlns:wp="http://schemas.openxmlformats.org/drawingml/2006/wordprocessingDrawing" xmlns:w10="urn:schemas-microsoft-com:office:word" xmlns:w="http://schemas.openxmlformats.org/wordprocessingml/2006/main" xmlns:w14="http://schemas.microsoft.com/office/word/2010/wordml" xmlns:w15="http://schemas.microsoft.com/office/word/2012/wordml" xmlns:w16cex="http://schemas.microsoft.com/office/word/2018/wordml/cex" xmlns:w16cid="http://schemas.microsoft.com/office/word/2016/wordml/cid" xmlns:w16="http://schemas.microsoft.com/office/word/2018/wordml" xmlns:w16sdtdh="http://schemas.microsoft.com/office/word/2020/wordml/sdtdatahash" xmlns:w16se="http://schemas.microsoft.com/office/word/2015/wordml/symex" xmlns:wpg="http://schemas.microsoft.com/office/word/2010/wordprocessingGroup" xmlns:wpi="http://schemas.microsoft.com/office/word/2010/wordprocessingInk" xmlns:wne="http://schemas.microsoft.com/office/word/2006/wordml" xmlns:wps="http://schemas.microsoft.com/office/word/2010/wordprocessingShape" mc:Ignorable="w14 w15 w16se w16cid w16 w16cex w16sdtdh wp14">
   <w:p>
     <w:r>
       <w:rPr>
@@ -1772,7 +1834,7 @@
             </wp:anchor>
           </w:drawing>
         </mc:Choice>
-        <mc:Fallback>
+        <mc:Fallback xmlns:w16du="http://schemas.microsoft.com/office/word/2023/wordml/word16du">
           <w:pict>
             <v:group w14:anchorId="3FD6143F" id="Agrupar 3" o:spid="_x0000_s1026" style="position:absolute;margin-left:0;margin-top:4.8pt;width:595.25pt;height:837.2pt;z-index:-251656192;mso-wrap-distance-left:0;mso-wrap-distance-right:0;mso-position-horizontal-relative:page;mso-position-vertical-relative:page" coordsize="75596,106324" o:gfxdata="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">
               <v:shapetype id="_x0000_t75" coordsize="21600,21600" o:spt="75" o:preferrelative="t" path="m@4@5l@4@11@9@11@9@5xe" filled="f" stroked="f">
@@ -1808,7 +1870,7 @@
 </file>
 
 <file path=word/header2.xml><?xml version="1.0" encoding="utf-8"?>
-<w:hdr xmlns:wpc="http://schemas.microsoft.com/office/word/2010/wordprocessingCanvas" xmlns:cx="http://schemas.microsoft.com/office/drawing/2014/chartex" xmlns:cx1="http://schemas.microsoft.com/office/drawing/2015/9/8/chartex" xmlns:cx2="http://schemas.microsoft.com/office/drawing/2015/10/21/chartex" xmlns:cx3="http://schemas.microsoft.com/office/drawing/2016/5/9/chartex" xmlns:cx4="http://schemas.microsoft.com/office/drawing/2016/5/10/chartex" xmlns:cx5="http://schemas.microsoft.com/office/drawing/2016/5/11/chartex" xmlns:cx6="http://schemas.microsoft.com/office/drawing/2016/5/12/chartex" xmlns:cx7="http://schemas.microsoft.com/office/drawing/2016/5/13/chartex" xmlns:cx8="http://schemas.microsoft.com/office/drawing/2016/5/14/chartex" xmlns:mc="http://schemas.openxmlformats.org/markup-compatibility/2006" xmlns:aink="http://schemas.microsoft.com/office/drawing/2016/ink" xmlns:am3d="http://schemas.microsoft.com/office/drawing/2017/model3d" xmlns:o="urn:schemas-microsoft-com:office:office" xmlns:oel="http://schemas.microsoft.com/office/2019/extlst" xmlns:r="http://schemas.openxmlformats.org/officeDocument/2006/relationships" xmlns:m="http://schemas.openxmlformats.org/officeDocument/2006/math" xmlns:v="urn:schemas-microsoft-com:vml" xmlns:wp14="http://schemas.microsoft.com/office/word/2010/wordprocessingDrawing" xmlns:wp="http://schemas.openxmlformats.org/drawingml/2006/wordprocessingDrawing" xmlns:w10="urn:schemas-microsoft-com:office:word" xmlns:w="http://schemas.openxmlformats.org/wordprocessingml/2006/main" xmlns:w14="http://schemas.microsoft.com/office/word/2010/wordml" xmlns:w15="http://schemas.microsoft.com/office/word/2012/wordml" xmlns:w16cex="http://schemas.microsoft.com/office/word/2018/wordml/cex" xmlns:w16cid="http://schemas.microsoft.com/office/word/2016/wordml/cid" xmlns:w16="http://schemas.microsoft.com/office/word/2018/wordml" xmlns:w16du="http://schemas.microsoft.com/office/word/2023/wordml/word16du" xmlns:w16sdtdh="http://schemas.microsoft.com/office/word/2020/wordml/sdtdatahash" xmlns:w16se="http://schemas.microsoft.com/office/word/2015/wordml/symex" xmlns:wpg="http://schemas.microsoft.com/office/word/2010/wordprocessingGroup" xmlns:wpi="http://schemas.microsoft.com/office/word/2010/wordprocessingInk" xmlns:wne="http://schemas.microsoft.com/office/word/2006/wordml" xmlns:wps="http://schemas.microsoft.com/office/word/2010/wordprocessingShape" mc:Ignorable="w14 w15 w16se w16cid w16 w16cex w16sdtdh wp14">
+<w:hdr xmlns:wpc="http://schemas.microsoft.com/office/word/2010/wordprocessingCanvas" xmlns:cx="http://schemas.microsoft.com/office/drawing/2014/chartex" xmlns:cx1="http://schemas.microsoft.com/office/drawing/2015/9/8/chartex" xmlns:cx2="http://schemas.microsoft.com/office/drawing/2015/10/21/chartex" xmlns:cx3="http://schemas.microsoft.com/office/drawing/2016/5/9/chartex" xmlns:cx4="http://schemas.microsoft.com/office/drawing/2016/5/10/chartex" xmlns:cx5="http://schemas.microsoft.com/office/drawing/2016/5/11/chartex" xmlns:cx6="http://schemas.microsoft.com/office/drawing/2016/5/12/chartex" xmlns:cx7="http://schemas.microsoft.com/office/drawing/2016/5/13/chartex" xmlns:cx8="http://schemas.microsoft.com/office/drawing/2016/5/14/chartex" xmlns:mc="http://schemas.openxmlformats.org/markup-compatibility/2006" xmlns:aink="http://schemas.microsoft.com/office/drawing/2016/ink" xmlns:am3d="http://schemas.microsoft.com/office/drawing/2017/model3d" xmlns:o="urn:schemas-microsoft-com:office:office" xmlns:oel="http://schemas.microsoft.com/office/2019/extlst" xmlns:r="http://schemas.openxmlformats.org/officeDocument/2006/relationships" xmlns:m="http://schemas.openxmlformats.org/officeDocument/2006/math" xmlns:v="urn:schemas-microsoft-com:vml" xmlns:wp14="http://schemas.microsoft.com/office/word/2010/wordprocessingDrawing" xmlns:wp="http://schemas.openxmlformats.org/drawingml/2006/wordprocessingDrawing" xmlns:w10="urn:schemas-microsoft-com:office:word" xmlns:w="http://schemas.openxmlformats.org/wordprocessingml/2006/main" xmlns:w14="http://schemas.microsoft.com/office/word/2010/wordml" xmlns:w15="http://schemas.microsoft.com/office/word/2012/wordml" xmlns:w16cex="http://schemas.microsoft.com/office/word/2018/wordml/cex" xmlns:w16cid="http://schemas.microsoft.com/office/word/2016/wordml/cid" xmlns:w16="http://schemas.microsoft.com/office/word/2018/wordml" xmlns:w16sdtdh="http://schemas.microsoft.com/office/word/2020/wordml/sdtdatahash" xmlns:w16se="http://schemas.microsoft.com/office/word/2015/wordml/symex" xmlns:wpg="http://schemas.microsoft.com/office/word/2010/wordprocessingGroup" xmlns:wpi="http://schemas.microsoft.com/office/word/2010/wordprocessingInk" xmlns:wne="http://schemas.microsoft.com/office/word/2006/wordml" xmlns:wps="http://schemas.microsoft.com/office/word/2010/wordprocessingShape" mc:Ignorable="w14 w15 w16se w16cid w16 w16cex w16sdtdh wp14">
   <w:p>
     <w:r>
       <w:rPr>
@@ -1873,7 +1935,7 @@
             </wp:anchor>
           </w:drawing>
         </mc:Choice>
-        <mc:Fallback>
+        <mc:Fallback xmlns:w16du="http://schemas.microsoft.com/office/word/2023/wordml/word16du">
           <w:pict>
             <v:group w14:anchorId="71C8B5EC" id="Agrupar 1" o:spid="_x0000_s1026" style="position:absolute;margin-left:0;margin-top:0;width:594pt;height:841.6pt;z-index:-251658240;mso-wrap-distance-left:0;mso-wrap-distance-right:0;mso-position-horizontal-relative:page;mso-position-vertical-relative:page" coordorigin=",-571" coordsize="75438,106885" o:gfxdata="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">
               <v:shapetype id="_x0000_t75" coordsize="21600,21600" o:spt="75" o:preferrelative="t" path="m@4@5l@4@11@9@11@9@5xe" filled="f" stroked="f">
@@ -1909,7 +1971,7 @@
 </file>
 
 <file path=word/header3.xml><?xml version="1.0" encoding="utf-8"?>
-<w:hdr xmlns:wpc="http://schemas.microsoft.com/office/word/2010/wordprocessingCanvas" xmlns:cx="http://schemas.microsoft.com/office/drawing/2014/chartex" xmlns:cx1="http://schemas.microsoft.com/office/drawing/2015/9/8/chartex" xmlns:cx2="http://schemas.microsoft.com/office/drawing/2015/10/21/chartex" xmlns:cx3="http://schemas.microsoft.com/office/drawing/2016/5/9/chartex" xmlns:cx4="http://schemas.microsoft.com/office/drawing/2016/5/10/chartex" xmlns:cx5="http://schemas.microsoft.com/office/drawing/2016/5/11/chartex" xmlns:cx6="http://schemas.microsoft.com/office/drawing/2016/5/12/chartex" xmlns:cx7="http://schemas.microsoft.com/office/drawing/2016/5/13/chartex" xmlns:cx8="http://schemas.microsoft.com/office/drawing/2016/5/14/chartex" xmlns:mc="http://schemas.openxmlformats.org/markup-compatibility/2006" xmlns:aink="http://schemas.microsoft.com/office/drawing/2016/ink" xmlns:am3d="http://schemas.microsoft.com/office/drawing/2017/model3d" xmlns:o="urn:schemas-microsoft-com:office:office" xmlns:oel="http://schemas.microsoft.com/office/2019/extlst" xmlns:r="http://schemas.openxmlformats.org/officeDocument/2006/relationships" xmlns:m="http://schemas.openxmlformats.org/officeDocument/2006/math" xmlns:v="urn:schemas-microsoft-com:vml" xmlns:wp14="http://schemas.microsoft.com/office/word/2010/wordprocessingDrawing" xmlns:wp="http://schemas.openxmlformats.org/drawingml/2006/wordprocessingDrawing" xmlns:w10="urn:schemas-microsoft-com:office:word" xmlns:w="http://schemas.openxmlformats.org/wordprocessingml/2006/main" xmlns:w14="http://schemas.microsoft.com/office/word/2010/wordml" xmlns:w15="http://schemas.microsoft.com/office/word/2012/wordml" xmlns:w16cex="http://schemas.microsoft.com/office/word/2018/wordml/cex" xmlns:w16cid="http://schemas.microsoft.com/office/word/2016/wordml/cid" xmlns:w16="http://schemas.microsoft.com/office/word/2018/wordml" xmlns:w16du="http://schemas.microsoft.com/office/word/2023/wordml/word16du" xmlns:w16sdtdh="http://schemas.microsoft.com/office/word/2020/wordml/sdtdatahash" xmlns:w16se="http://schemas.microsoft.com/office/word/2015/wordml/symex" xmlns:wpg="http://schemas.microsoft.com/office/word/2010/wordprocessingGroup" xmlns:wpi="http://schemas.microsoft.com/office/word/2010/wordprocessingInk" xmlns:wne="http://schemas.microsoft.com/office/word/2006/wordml" xmlns:wps="http://schemas.microsoft.com/office/word/2010/wordprocessingShape" mc:Ignorable="w14 w15 w16se w16cid w16 w16cex w16sdtdh wp14">
+<w:hdr xmlns:wpc="http://schemas.microsoft.com/office/word/2010/wordprocessingCanvas" xmlns:cx="http://schemas.microsoft.com/office/drawing/2014/chartex" xmlns:cx1="http://schemas.microsoft.com/office/drawing/2015/9/8/chartex" xmlns:cx2="http://schemas.microsoft.com/office/drawing/2015/10/21/chartex" xmlns:cx3="http://schemas.microsoft.com/office/drawing/2016/5/9/chartex" xmlns:cx4="http://schemas.microsoft.com/office/drawing/2016/5/10/chartex" xmlns:cx5="http://schemas.microsoft.com/office/drawing/2016/5/11/chartex" xmlns:cx6="http://schemas.microsoft.com/office/drawing/2016/5/12/chartex" xmlns:cx7="http://schemas.microsoft.com/office/drawing/2016/5/13/chartex" xmlns:cx8="http://schemas.microsoft.com/office/drawing/2016/5/14/chartex" xmlns:mc="http://schemas.openxmlformats.org/markup-compatibility/2006" xmlns:aink="http://schemas.microsoft.com/office/drawing/2016/ink" xmlns:am3d="http://schemas.microsoft.com/office/drawing/2017/model3d" xmlns:o="urn:schemas-microsoft-com:office:office" xmlns:oel="http://schemas.microsoft.com/office/2019/extlst" xmlns:r="http://schemas.openxmlformats.org/officeDocument/2006/relationships" xmlns:m="http://schemas.openxmlformats.org/officeDocument/2006/math" xmlns:v="urn:schemas-microsoft-com:vml" xmlns:wp14="http://schemas.microsoft.com/office/word/2010/wordprocessingDrawing" xmlns:wp="http://schemas.openxmlformats.org/drawingml/2006/wordprocessingDrawing" xmlns:w10="urn:schemas-microsoft-com:office:word" xmlns:w="http://schemas.openxmlformats.org/wordprocessingml/2006/main" xmlns:w14="http://schemas.microsoft.com/office/word/2010/wordml" xmlns:w15="http://schemas.microsoft.com/office/word/2012/wordml" xmlns:w16cex="http://schemas.microsoft.com/office/word/2018/wordml/cex" xmlns:w16cid="http://schemas.microsoft.com/office/word/2016/wordml/cid" xmlns:w16="http://schemas.microsoft.com/office/word/2018/wordml" xmlns:w16sdtdh="http://schemas.microsoft.com/office/word/2020/wordml/sdtdatahash" xmlns:w16se="http://schemas.microsoft.com/office/word/2015/wordml/symex" xmlns:wpg="http://schemas.microsoft.com/office/word/2010/wordprocessingGroup" xmlns:wpi="http://schemas.microsoft.com/office/word/2010/wordprocessingInk" xmlns:wne="http://schemas.microsoft.com/office/word/2006/wordml" xmlns:wps="http://schemas.microsoft.com/office/word/2010/wordprocessingShape" mc:Ignorable="w14 w15 w16se w16cid w16 w16cex w16sdtdh wp14">
   <w:p>
     <w:r>
       <w:rPr>
@@ -1974,7 +2036,7 @@
             </wp:anchor>
           </w:drawing>
         </mc:Choice>
-        <mc:Fallback>
+        <mc:Fallback xmlns:w16du="http://schemas.microsoft.com/office/word/2023/wordml/word16du">
           <w:pict>
             <v:group w14:anchorId="44418336" id="Agrupar 2" o:spid="_x0000_s1026" style="position:absolute;margin-left:0;margin-top:4.8pt;width:595.25pt;height:837.2pt;z-index:-251657216;mso-wrap-distance-left:0;mso-wrap-distance-right:0;mso-position-horizontal-relative:page;mso-position-vertical-relative:page" coordsize="75596,106324" o:gfxdata="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">
               <v:shapetype id="_x0000_t75" coordsize="21600,21600" o:spt="75" o:preferrelative="t" path="m@4@5l@4@11@9@11@9@5xe" filled="f" stroked="f">
@@ -2010,7 +2072,7 @@
 </file>
 
 <file path=word/numbering.xml><?xml version="1.0" encoding="utf-8"?>
-<w:numbering xmlns:wpc="http://schemas.microsoft.com/office/word/2010/wordprocessingCanvas" xmlns:cx="http://schemas.microsoft.com/office/drawing/2014/chartex" xmlns:cx1="http://schemas.microsoft.com/office/drawing/2015/9/8/chartex" xmlns:cx2="http://schemas.microsoft.com/office/drawing/2015/10/21/chartex" xmlns:cx3="http://schemas.microsoft.com/office/drawing/2016/5/9/chartex" xmlns:cx4="http://schemas.microsoft.com/office/drawing/2016/5/10/chartex" xmlns:cx5="http://schemas.microsoft.com/office/drawing/2016/5/11/chartex" xmlns:cx6="http://schemas.microsoft.com/office/drawing/2016/5/12/chartex" xmlns:cx7="http://schemas.microsoft.com/office/drawing/2016/5/13/chartex" xmlns:cx8="http://schemas.microsoft.com/office/drawing/2016/5/14/chartex" xmlns:mc="http://schemas.openxmlformats.org/markup-compatibility/2006" xmlns:aink="http://schemas.microsoft.com/office/drawing/2016/ink" xmlns:am3d="http://schemas.microsoft.com/office/drawing/2017/model3d" xmlns:o="urn:schemas-microsoft-com:office:office" xmlns:oel="http://schemas.microsoft.com/office/2019/extlst" xmlns:r="http://schemas.openxmlformats.org/officeDocument/2006/relationships" xmlns:m="http://schemas.openxmlformats.org/officeDocument/2006/math" xmlns:v="urn:schemas-microsoft-com:vml" xmlns:wp14="http://schemas.microsoft.com/office/word/2010/wordprocessingDrawing" xmlns:wp="http://schemas.openxmlformats.org/drawingml/2006/wordprocessingDrawing" xmlns:w10="urn:schemas-microsoft-com:office:word" xmlns:w="http://schemas.openxmlformats.org/wordprocessingml/2006/main" xmlns:w14="http://schemas.microsoft.com/office/word/2010/wordml" xmlns:w15="http://schemas.microsoft.com/office/word/2012/wordml" xmlns:w16cex="http://schemas.microsoft.com/office/word/2018/wordml/cex" xmlns:w16cid="http://schemas.microsoft.com/office/word/2016/wordml/cid" xmlns:w16="http://schemas.microsoft.com/office/word/2018/wordml" xmlns:w16du="http://schemas.microsoft.com/office/word/2023/wordml/word16du" xmlns:w16sdtdh="http://schemas.microsoft.com/office/word/2020/wordml/sdtdatahash" xmlns:w16se="http://schemas.microsoft.com/office/word/2015/wordml/symex" xmlns:wpg="http://schemas.microsoft.com/office/word/2010/wordprocessingGroup" xmlns:wpi="http://schemas.microsoft.com/office/word/2010/wordprocessingInk" xmlns:wne="http://schemas.microsoft.com/office/word/2006/wordml" xmlns:wps="http://schemas.microsoft.com/office/word/2010/wordprocessingShape" mc:Ignorable="w14 w15 w16se w16cid w16 w16cex w16sdtdh wp14">
+<w:numbering xmlns:wpc="http://schemas.microsoft.com/office/word/2010/wordprocessingCanvas" xmlns:cx="http://schemas.microsoft.com/office/drawing/2014/chartex" xmlns:cx1="http://schemas.microsoft.com/office/drawing/2015/9/8/chartex" xmlns:cx2="http://schemas.microsoft.com/office/drawing/2015/10/21/chartex" xmlns:cx3="http://schemas.microsoft.com/office/drawing/2016/5/9/chartex" xmlns:cx4="http://schemas.microsoft.com/office/drawing/2016/5/10/chartex" xmlns:cx5="http://schemas.microsoft.com/office/drawing/2016/5/11/chartex" xmlns:cx6="http://schemas.microsoft.com/office/drawing/2016/5/12/chartex" xmlns:cx7="http://schemas.microsoft.com/office/drawing/2016/5/13/chartex" xmlns:cx8="http://schemas.microsoft.com/office/drawing/2016/5/14/chartex" xmlns:mc="http://schemas.openxmlformats.org/markup-compatibility/2006" xmlns:aink="http://schemas.microsoft.com/office/drawing/2016/ink" xmlns:am3d="http://schemas.microsoft.com/office/drawing/2017/model3d" xmlns:o="urn:schemas-microsoft-com:office:office" xmlns:oel="http://schemas.microsoft.com/office/2019/extlst" xmlns:r="http://schemas.openxmlformats.org/officeDocument/2006/relationships" xmlns:m="http://schemas.openxmlformats.org/officeDocument/2006/math" xmlns:v="urn:schemas-microsoft-com:vml" xmlns:wp14="http://schemas.microsoft.com/office/word/2010/wordprocessingDrawing" xmlns:wp="http://schemas.openxmlformats.org/drawingml/2006/wordprocessingDrawing" xmlns:w10="urn:schemas-microsoft-com:office:word" xmlns:w="http://schemas.openxmlformats.org/wordprocessingml/2006/main" xmlns:w14="http://schemas.microsoft.com/office/word/2010/wordml" xmlns:w15="http://schemas.microsoft.com/office/word/2012/wordml" xmlns:w16cex="http://schemas.microsoft.com/office/word/2018/wordml/cex" xmlns:w16cid="http://schemas.microsoft.com/office/word/2016/wordml/cid" xmlns:w16="http://schemas.microsoft.com/office/word/2018/wordml" xmlns:w16sdtdh="http://schemas.microsoft.com/office/word/2020/wordml/sdtdatahash" xmlns:w16se="http://schemas.microsoft.com/office/word/2015/wordml/symex" xmlns:wpg="http://schemas.microsoft.com/office/word/2010/wordprocessingGroup" xmlns:wpi="http://schemas.microsoft.com/office/word/2010/wordprocessingInk" xmlns:wne="http://schemas.microsoft.com/office/word/2006/wordml" xmlns:wps="http://schemas.microsoft.com/office/word/2010/wordprocessingShape" mc:Ignorable="w14 w15 w16se w16cid w16 w16cex w16sdtdh wp14">
   <w:abstractNum w:abstractNumId="0" w15:restartNumberingAfterBreak="0">
     <w:nsid w:val="041C6899"/>
     <w:multiLevelType w:val="multilevel"/>

</xml_diff>